<commit_message>
Added some single page auth notes.
</commit_message>
<xml_diff>
--- a/rails_notes.docx
+++ b/rails_notes.docx
@@ -407,7 +407,287 @@
         <w:t>’</w:t>
       </w:r>
     </w:p>
-    <w:p>
+    <w:p/>
+    <w:p>
+      <w:pPr>
+        <w:pStyle w:val="ListParagraph"/>
+        <w:numPr>
+          <w:ilvl w:val="0"/>
+          <w:numId w:val="1"/>
+        </w:numPr>
+      </w:pPr>
+      <w:r>
+        <w:t>bundle install</w:t>
+      </w:r>
+    </w:p>
+    <w:p>
+      <w:pPr>
+        <w:pStyle w:val="ListParagraph"/>
+        <w:numPr>
+          <w:ilvl w:val="1"/>
+          <w:numId w:val="1"/>
+        </w:numPr>
+      </w:pPr>
+      <w:r>
+        <w:t>(Do it)</w:t>
+      </w:r>
+    </w:p>
+    <w:p>
+      <w:pPr>
+        <w:pStyle w:val="ListParagraph"/>
+      </w:pPr>
+      <w:r>
+        <w:t xml:space="preserve"> </w:t>
+      </w:r>
+    </w:p>
+    <w:p>
+      <w:pPr>
+        <w:pStyle w:val="ListParagraph"/>
+        <w:numPr>
+          <w:ilvl w:val="0"/>
+          <w:numId w:val="1"/>
+        </w:numPr>
+      </w:pPr>
+      <w:r>
+        <w:t>Database Initializing</w:t>
+      </w:r>
+    </w:p>
+    <w:p>
+      <w:pPr>
+        <w:pStyle w:val="ListParagraph"/>
+        <w:numPr>
+          <w:ilvl w:val="1"/>
+          <w:numId w:val="1"/>
+        </w:numPr>
+      </w:pPr>
+      <w:r>
+        <w:t xml:space="preserve">rake </w:t>
+      </w:r>
+      <w:proofErr w:type="spellStart"/>
+      <w:proofErr w:type="gramStart"/>
+      <w:r>
+        <w:t>db:create</w:t>
+      </w:r>
+      <w:proofErr w:type="spellEnd"/>
+      <w:proofErr w:type="gramEnd"/>
+    </w:p>
+    <w:p>
+      <w:pPr>
+        <w:pStyle w:val="ListParagraph"/>
+      </w:pPr>
+      <w:r>
+        <w:t xml:space="preserve"> </w:t>
+      </w:r>
+    </w:p>
+    <w:p>
+      <w:pPr>
+        <w:pStyle w:val="ListParagraph"/>
+        <w:numPr>
+          <w:ilvl w:val="0"/>
+          <w:numId w:val="1"/>
+        </w:numPr>
+      </w:pPr>
+      <w:r>
+        <w:t>Single Page</w:t>
+      </w:r>
+      <w:r>
+        <w:t xml:space="preserve"> </w:t>
+      </w:r>
+      <w:proofErr w:type="spellStart"/>
+      <w:r>
+        <w:t>Auth</w:t>
+      </w:r>
+      <w:proofErr w:type="spellEnd"/>
+      <w:r>
+        <w:t>:</w:t>
+      </w:r>
+    </w:p>
+    <w:p>
+      <w:pPr>
+        <w:pStyle w:val="ListParagraph"/>
+        <w:numPr>
+          <w:ilvl w:val="1"/>
+          <w:numId w:val="1"/>
+        </w:numPr>
+      </w:pPr>
+      <w:r>
+        <w:t>rails g controller Sessions</w:t>
+      </w:r>
+    </w:p>
+    <w:p>
+      <w:pPr>
+        <w:pStyle w:val="ListParagraph"/>
+        <w:numPr>
+          <w:ilvl w:val="2"/>
+          <w:numId w:val="1"/>
+        </w:numPr>
+      </w:pPr>
+      <w:proofErr w:type="gramStart"/>
+      <w:r>
+        <w:t>methods :new</w:t>
+      </w:r>
+      <w:proofErr w:type="gramEnd"/>
+      <w:r>
+        <w:t>, :create, :destroy</w:t>
+      </w:r>
+    </w:p>
+    <w:p>
+      <w:pPr>
+        <w:pStyle w:val="ListParagraph"/>
+        <w:numPr>
+          <w:ilvl w:val="1"/>
+          <w:numId w:val="1"/>
+        </w:numPr>
+      </w:pPr>
+      <w:r>
+        <w:t xml:space="preserve">rails g controller </w:t>
+      </w:r>
+      <w:proofErr w:type="spellStart"/>
+      <w:r>
+        <w:t>StaticPages</w:t>
+      </w:r>
+      <w:proofErr w:type="spellEnd"/>
+    </w:p>
+    <w:p>
+      <w:pPr>
+        <w:pStyle w:val="ListParagraph"/>
+        <w:numPr>
+          <w:ilvl w:val="2"/>
+          <w:numId w:val="1"/>
+        </w:numPr>
+      </w:pPr>
+      <w:proofErr w:type="gramStart"/>
+      <w:r>
+        <w:t>methods :root</w:t>
+      </w:r>
+      <w:proofErr w:type="gramEnd"/>
+    </w:p>
+    <w:p>
+      <w:pPr>
+        <w:pStyle w:val="ListParagraph"/>
+        <w:ind w:left="2160"/>
+      </w:pPr>
+    </w:p>
+    <w:p>
+      <w:pPr>
+        <w:pStyle w:val="ListParagraph"/>
+        <w:numPr>
+          <w:ilvl w:val="1"/>
+          <w:numId w:val="1"/>
+        </w:numPr>
+      </w:pPr>
+      <w:r>
+        <w:t>rails g controller Users</w:t>
+      </w:r>
+    </w:p>
+    <w:p>
+      <w:pPr>
+        <w:pStyle w:val="ListParagraph"/>
+        <w:numPr>
+          <w:ilvl w:val="2"/>
+          <w:numId w:val="1"/>
+        </w:numPr>
+      </w:pPr>
+      <w:proofErr w:type="gramStart"/>
+      <w:r>
+        <w:t>methods :new</w:t>
+      </w:r>
+      <w:proofErr w:type="gramEnd"/>
+      <w:r>
+        <w:t>, :create, :</w:t>
+      </w:r>
+      <w:proofErr w:type="spellStart"/>
+      <w:r>
+        <w:t>user_params</w:t>
+      </w:r>
+      <w:proofErr w:type="spellEnd"/>
+    </w:p>
+    <w:p>
+      <w:pPr>
+        <w:pStyle w:val="ListParagraph"/>
+        <w:ind w:left="2160"/>
+      </w:pPr>
+    </w:p>
+    <w:p>
+      <w:pPr>
+        <w:pStyle w:val="ListParagraph"/>
+        <w:numPr>
+          <w:ilvl w:val="1"/>
+          <w:numId w:val="1"/>
+        </w:numPr>
+      </w:pPr>
+      <w:proofErr w:type="spellStart"/>
+      <w:r>
+        <w:t>ApplicationController</w:t>
+      </w:r>
+      <w:proofErr w:type="spellEnd"/>
+      <w:r>
+        <w:t>:</w:t>
+      </w:r>
+    </w:p>
+    <w:p>
+      <w:pPr>
+        <w:pStyle w:val="ListParagraph"/>
+        <w:numPr>
+          <w:ilvl w:val="2"/>
+          <w:numId w:val="1"/>
+        </w:numPr>
+      </w:pPr>
+      <w:proofErr w:type="gramStart"/>
+      <w:r>
+        <w:t>Methods :</w:t>
+      </w:r>
+      <w:proofErr w:type="spellStart"/>
+      <w:r>
+        <w:t>sign</w:t>
+      </w:r>
+      <w:proofErr w:type="gramEnd"/>
+      <w:r>
+        <w:t>_in</w:t>
+      </w:r>
+      <w:proofErr w:type="spellEnd"/>
+      <w:r>
+        <w:t>, :</w:t>
+      </w:r>
+      <w:proofErr w:type="spellStart"/>
+      <w:r>
+        <w:t>sign_out</w:t>
+      </w:r>
+      <w:proofErr w:type="spellEnd"/>
+      <w:r>
+        <w:t>, :</w:t>
+      </w:r>
+      <w:proofErr w:type="spellStart"/>
+      <w:r>
+        <w:t>current_user</w:t>
+      </w:r>
+      <w:proofErr w:type="spellEnd"/>
+      <w:r>
+        <w:t>, :</w:t>
+      </w:r>
+      <w:proofErr w:type="spellStart"/>
+      <w:r>
+        <w:t>signed_in</w:t>
+      </w:r>
+      <w:proofErr w:type="spellEnd"/>
+      <w:r>
+        <w:t>?, :</w:t>
+      </w:r>
+      <w:proofErr w:type="spellStart"/>
+      <w:r>
+        <w:t>redirect_if_not_signed_in</w:t>
+      </w:r>
+      <w:proofErr w:type="spellEnd"/>
+    </w:p>
+    <w:p/>
+    <w:p>
+      <w:pPr>
+        <w:pStyle w:val="ListParagraph"/>
+        <w:numPr>
+          <w:ilvl w:val="1"/>
+          <w:numId w:val="1"/>
+        </w:numPr>
+      </w:pPr>
       <w:bookmarkStart w:id="0" w:name="_GoBack"/>
       <w:bookmarkEnd w:id="0"/>
     </w:p>
@@ -415,54 +695,106 @@
       <w:pPr>
         <w:pStyle w:val="ListParagraph"/>
         <w:numPr>
+          <w:ilvl w:val="2"/>
+          <w:numId w:val="1"/>
+        </w:numPr>
+      </w:pPr>
+    </w:p>
+    <w:p>
+      <w:pPr>
+        <w:pStyle w:val="ListParagraph"/>
+        <w:numPr>
+          <w:ilvl w:val="2"/>
+          <w:numId w:val="1"/>
+        </w:numPr>
+      </w:pPr>
+      <w:r>
+        <w:t xml:space="preserve"> </w:t>
+      </w:r>
+    </w:p>
+    <w:p>
+      <w:pPr>
+        <w:pStyle w:val="ListParagraph"/>
+        <w:numPr>
+          <w:ilvl w:val="1"/>
+          <w:numId w:val="1"/>
+        </w:numPr>
+      </w:pPr>
+      <w:r>
+        <w:t xml:space="preserve">rails </w:t>
+      </w:r>
+    </w:p>
+    <w:p/>
+    <w:p>
+      <w:pPr>
+        <w:pStyle w:val="ListParagraph"/>
+        <w:numPr>
           <w:ilvl w:val="0"/>
           <w:numId w:val="1"/>
         </w:numPr>
       </w:pPr>
       <w:r>
-        <w:t>bundle install</w:t>
-      </w:r>
-    </w:p>
-    <w:p>
-      <w:pPr>
-        <w:pStyle w:val="ListParagraph"/>
-        <w:numPr>
-          <w:ilvl w:val="1"/>
-          <w:numId w:val="1"/>
-        </w:numPr>
-      </w:pPr>
-      <w:r>
-        <w:t>(Do it)</w:t>
-      </w:r>
-    </w:p>
-    <w:p>
-      <w:pPr>
-        <w:pStyle w:val="ListParagraph"/>
-      </w:pPr>
-      <w:r>
-        <w:t xml:space="preserve"> </w:t>
-      </w:r>
-    </w:p>
-    <w:p>
-      <w:pPr>
-        <w:pStyle w:val="ListParagraph"/>
-        <w:numPr>
-          <w:ilvl w:val="0"/>
-          <w:numId w:val="1"/>
-        </w:numPr>
-      </w:pPr>
-      <w:r>
-        <w:t>Database Initializing</w:t>
-      </w:r>
-    </w:p>
-    <w:p>
-      <w:pPr>
-        <w:pStyle w:val="ListParagraph"/>
-        <w:numPr>
-          <w:ilvl w:val="1"/>
-          <w:numId w:val="1"/>
-        </w:numPr>
-      </w:pPr>
+        <w:t>Build Database Models:</w:t>
+      </w:r>
+    </w:p>
+    <w:p>
+      <w:pPr>
+        <w:pStyle w:val="ListParagraph"/>
+        <w:numPr>
+          <w:ilvl w:val="1"/>
+          <w:numId w:val="1"/>
+        </w:numPr>
+      </w:pPr>
+      <w:r>
+        <w:t>rails g model users</w:t>
+      </w:r>
+    </w:p>
+    <w:p>
+      <w:pPr>
+        <w:pStyle w:val="ListParagraph"/>
+        <w:numPr>
+          <w:ilvl w:val="1"/>
+          <w:numId w:val="1"/>
+        </w:numPr>
+      </w:pPr>
+      <w:r>
+        <w:t xml:space="preserve">(modify the </w:t>
+      </w:r>
+      <w:proofErr w:type="spellStart"/>
+      <w:r>
+        <w:t>db</w:t>
+      </w:r>
+      <w:proofErr w:type="spellEnd"/>
+      <w:r>
+        <w:t>/</w:t>
+      </w:r>
+      <w:proofErr w:type="spellStart"/>
+      <w:r>
+        <w:t>migration_file.rb</w:t>
+      </w:r>
+      <w:proofErr w:type="spellEnd"/>
+      <w:r>
+        <w:t>)</w:t>
+      </w:r>
+    </w:p>
+    <w:p>
+      <w:pPr>
+        <w:pStyle w:val="ListParagraph"/>
+        <w:numPr>
+          <w:ilvl w:val="1"/>
+          <w:numId w:val="1"/>
+        </w:numPr>
+      </w:pPr>
+      <w:r>
+        <w:t xml:space="preserve">rake </w:t>
+      </w:r>
+      <w:proofErr w:type="spellStart"/>
+      <w:proofErr w:type="gramStart"/>
+      <w:r>
+        <w:t>db:migrate</w:t>
+      </w:r>
+      <w:proofErr w:type="spellEnd"/>
+      <w:proofErr w:type="gramEnd"/>
     </w:p>
     <w:sectPr>
       <w:pgSz w:w="12240" w:h="15840"/>

</xml_diff>

<commit_message>
Added auth rails views notes.
</commit_message>
<xml_diff>
--- a/rails_notes.docx
+++ b/rails_notes.docx
@@ -49,7 +49,11 @@
       </w:pPr>
       <w:proofErr w:type="spellStart"/>
       <w:r>
-        <w:t>Postgres:</w:t>
+        <w:t>Postgres</w:t>
+      </w:r>
+      <w:proofErr w:type="spellEnd"/>
+      <w:r>
+        <w:t>:</w:t>
       </w:r>
     </w:p>
     <w:p>
@@ -60,7 +64,6 @@
           <w:numId w:val="1"/>
         </w:numPr>
       </w:pPr>
-      <w:proofErr w:type="spellEnd"/>
       <w:r>
         <w:rPr>
           <w:rFonts w:ascii="Menlo" w:hAnsi="Menlo" w:cs="Menlo"/>
@@ -480,6 +483,11 @@
       </w:r>
     </w:p>
     <w:p>
+      <w:r>
+        <w:br w:type="page"/>
+      </w:r>
+    </w:p>
+    <w:p>
       <w:pPr>
         <w:pStyle w:val="ListParagraph"/>
         <w:numPr>
@@ -488,6 +496,7 @@
         </w:numPr>
       </w:pPr>
       <w:r>
+        <w:lastRenderedPageBreak/>
         <w:t>Single Page</w:t>
       </w:r>
       <w:r>
@@ -511,7 +520,7 @@
         </w:numPr>
       </w:pPr>
       <w:r>
-        <w:t>rails g controller Sessions</w:t>
+        <w:t>Controllers:</w:t>
       </w:r>
     </w:p>
     <w:p>
@@ -522,8 +531,91 @@
           <w:numId w:val="1"/>
         </w:numPr>
       </w:pPr>
+      <w:proofErr w:type="spellStart"/>
+      <w:r>
+        <w:t>ApplicationController</w:t>
+      </w:r>
+      <w:proofErr w:type="spellEnd"/>
+      <w:r>
+        <w:t>:</w:t>
+      </w:r>
+    </w:p>
+    <w:p>
+      <w:pPr>
+        <w:pStyle w:val="ListParagraph"/>
+        <w:numPr>
+          <w:ilvl w:val="3"/>
+          <w:numId w:val="1"/>
+        </w:numPr>
+      </w:pPr>
       <w:proofErr w:type="gramStart"/>
       <w:r>
+        <w:t>Methods :</w:t>
+      </w:r>
+      <w:proofErr w:type="spellStart"/>
+      <w:r>
+        <w:t>sign</w:t>
+      </w:r>
+      <w:proofErr w:type="gramEnd"/>
+      <w:r>
+        <w:t>_in</w:t>
+      </w:r>
+      <w:proofErr w:type="spellEnd"/>
+      <w:r>
+        <w:t>, :</w:t>
+      </w:r>
+      <w:proofErr w:type="spellStart"/>
+      <w:r>
+        <w:t>sign_out</w:t>
+      </w:r>
+      <w:proofErr w:type="spellEnd"/>
+      <w:r>
+        <w:t>, :</w:t>
+      </w:r>
+      <w:proofErr w:type="spellStart"/>
+      <w:r>
+        <w:t>current_user</w:t>
+      </w:r>
+      <w:proofErr w:type="spellEnd"/>
+      <w:r>
+        <w:t>, :</w:t>
+      </w:r>
+      <w:proofErr w:type="spellStart"/>
+      <w:r>
+        <w:t>signed_in</w:t>
+      </w:r>
+      <w:proofErr w:type="spellEnd"/>
+      <w:r>
+        <w:t>?, :</w:t>
+      </w:r>
+      <w:proofErr w:type="spellStart"/>
+      <w:r>
+        <w:t>redirect_if_not_signed_in</w:t>
+      </w:r>
+      <w:proofErr w:type="spellEnd"/>
+    </w:p>
+    <w:p>
+      <w:pPr>
+        <w:pStyle w:val="ListParagraph"/>
+        <w:numPr>
+          <w:ilvl w:val="2"/>
+          <w:numId w:val="1"/>
+        </w:numPr>
+      </w:pPr>
+      <w:r>
+        <w:t>Sessions</w:t>
+      </w:r>
+    </w:p>
+    <w:p>
+      <w:pPr>
+        <w:pStyle w:val="ListParagraph"/>
+        <w:numPr>
+          <w:ilvl w:val="3"/>
+          <w:numId w:val="1"/>
+        </w:numPr>
+      </w:pPr>
+      <w:proofErr w:type="gramStart"/>
+      <w:r>
         <w:t>methods :new</w:t>
       </w:r>
       <w:proofErr w:type="gramEnd"/>
@@ -535,159 +627,84 @@
       <w:pPr>
         <w:pStyle w:val="ListParagraph"/>
         <w:numPr>
+          <w:ilvl w:val="2"/>
+          <w:numId w:val="1"/>
+        </w:numPr>
+      </w:pPr>
+      <w:proofErr w:type="spellStart"/>
+      <w:r>
+        <w:t>StaticPages</w:t>
+      </w:r>
+      <w:proofErr w:type="spellEnd"/>
+    </w:p>
+    <w:p>
+      <w:pPr>
+        <w:pStyle w:val="ListParagraph"/>
+        <w:numPr>
+          <w:ilvl w:val="3"/>
+          <w:numId w:val="1"/>
+        </w:numPr>
+      </w:pPr>
+      <w:proofErr w:type="gramStart"/>
+      <w:r>
+        <w:t>methods :root</w:t>
+      </w:r>
+      <w:proofErr w:type="gramEnd"/>
+    </w:p>
+    <w:p>
+      <w:pPr>
+        <w:pStyle w:val="ListParagraph"/>
+        <w:numPr>
+          <w:ilvl w:val="2"/>
+          <w:numId w:val="1"/>
+        </w:numPr>
+      </w:pPr>
+      <w:r>
+        <w:t>Users</w:t>
+      </w:r>
+    </w:p>
+    <w:p>
+      <w:pPr>
+        <w:pStyle w:val="ListParagraph"/>
+        <w:numPr>
+          <w:ilvl w:val="3"/>
+          <w:numId w:val="1"/>
+        </w:numPr>
+      </w:pPr>
+      <w:proofErr w:type="gramStart"/>
+      <w:r>
+        <w:t>methods :new</w:t>
+      </w:r>
+      <w:proofErr w:type="gramEnd"/>
+      <w:r>
+        <w:t>, :create, :</w:t>
+      </w:r>
+      <w:proofErr w:type="spellStart"/>
+      <w:r>
+        <w:t>user_params</w:t>
+      </w:r>
+      <w:proofErr w:type="spellEnd"/>
+    </w:p>
+    <w:p>
+      <w:pPr>
+        <w:pStyle w:val="ListParagraph"/>
+        <w:ind w:left="1440"/>
+      </w:pPr>
+      <w:r>
+        <w:t xml:space="preserve"> </w:t>
+      </w:r>
+    </w:p>
+    <w:p>
+      <w:pPr>
+        <w:pStyle w:val="ListParagraph"/>
+        <w:numPr>
           <w:ilvl w:val="1"/>
           <w:numId w:val="1"/>
         </w:numPr>
       </w:pPr>
       <w:r>
-        <w:t xml:space="preserve">rails g controller </w:t>
-      </w:r>
-      <w:proofErr w:type="spellStart"/>
-      <w:r>
-        <w:t>StaticPages</w:t>
-      </w:r>
-      <w:proofErr w:type="spellEnd"/>
-    </w:p>
-    <w:p>
-      <w:pPr>
-        <w:pStyle w:val="ListParagraph"/>
-        <w:numPr>
-          <w:ilvl w:val="2"/>
-          <w:numId w:val="1"/>
-        </w:numPr>
-      </w:pPr>
-      <w:proofErr w:type="gramStart"/>
-      <w:r>
-        <w:t>methods :root</w:t>
-      </w:r>
-      <w:proofErr w:type="gramEnd"/>
-    </w:p>
-    <w:p>
-      <w:pPr>
-        <w:pStyle w:val="ListParagraph"/>
-        <w:ind w:left="2160"/>
-      </w:pPr>
-    </w:p>
-    <w:p>
-      <w:pPr>
-        <w:pStyle w:val="ListParagraph"/>
-        <w:numPr>
-          <w:ilvl w:val="1"/>
-          <w:numId w:val="1"/>
-        </w:numPr>
-      </w:pPr>
-      <w:r>
-        <w:t>rails g controller Users</w:t>
-      </w:r>
-    </w:p>
-    <w:p>
-      <w:pPr>
-        <w:pStyle w:val="ListParagraph"/>
-        <w:numPr>
-          <w:ilvl w:val="2"/>
-          <w:numId w:val="1"/>
-        </w:numPr>
-      </w:pPr>
-      <w:proofErr w:type="gramStart"/>
-      <w:r>
-        <w:t>methods :new</w:t>
-      </w:r>
-      <w:proofErr w:type="gramEnd"/>
-      <w:r>
-        <w:t>, :create, :</w:t>
-      </w:r>
-      <w:proofErr w:type="spellStart"/>
-      <w:r>
-        <w:t>user_params</w:t>
-      </w:r>
-      <w:proofErr w:type="spellEnd"/>
-    </w:p>
-    <w:p>
-      <w:pPr>
-        <w:pStyle w:val="ListParagraph"/>
-        <w:ind w:left="2160"/>
-      </w:pPr>
-    </w:p>
-    <w:p>
-      <w:pPr>
-        <w:pStyle w:val="ListParagraph"/>
-        <w:numPr>
-          <w:ilvl w:val="1"/>
-          <w:numId w:val="1"/>
-        </w:numPr>
-      </w:pPr>
-      <w:proofErr w:type="spellStart"/>
-      <w:r>
-        <w:t>ApplicationController</w:t>
-      </w:r>
-      <w:proofErr w:type="spellEnd"/>
-      <w:r>
-        <w:t>:</w:t>
-      </w:r>
-    </w:p>
-    <w:p>
-      <w:pPr>
-        <w:pStyle w:val="ListParagraph"/>
-        <w:numPr>
-          <w:ilvl w:val="2"/>
-          <w:numId w:val="1"/>
-        </w:numPr>
-      </w:pPr>
-      <w:proofErr w:type="gramStart"/>
-      <w:r>
-        <w:t>Methods :</w:t>
-      </w:r>
-      <w:proofErr w:type="spellStart"/>
-      <w:r>
-        <w:t>sign</w:t>
-      </w:r>
-      <w:proofErr w:type="gramEnd"/>
-      <w:r>
-        <w:t>_in</w:t>
-      </w:r>
-      <w:proofErr w:type="spellEnd"/>
-      <w:r>
-        <w:t>, :</w:t>
-      </w:r>
-      <w:proofErr w:type="spellStart"/>
-      <w:r>
-        <w:t>sign_out</w:t>
-      </w:r>
-      <w:proofErr w:type="spellEnd"/>
-      <w:r>
-        <w:t>, :</w:t>
-      </w:r>
-      <w:proofErr w:type="spellStart"/>
-      <w:r>
-        <w:t>current_user</w:t>
-      </w:r>
-      <w:proofErr w:type="spellEnd"/>
-      <w:r>
-        <w:t>, :</w:t>
-      </w:r>
-      <w:proofErr w:type="spellStart"/>
-      <w:r>
-        <w:t>signed_in</w:t>
-      </w:r>
-      <w:proofErr w:type="spellEnd"/>
-      <w:r>
-        <w:t>?, :</w:t>
-      </w:r>
-      <w:proofErr w:type="spellStart"/>
-      <w:r>
-        <w:t>redirect_if_not_signed_in</w:t>
-      </w:r>
-      <w:proofErr w:type="spellEnd"/>
-    </w:p>
-    <w:p/>
-    <w:p>
-      <w:pPr>
-        <w:pStyle w:val="ListParagraph"/>
-        <w:numPr>
-          <w:ilvl w:val="1"/>
-          <w:numId w:val="1"/>
-        </w:numPr>
-      </w:pPr>
+        <w:t>Views:</w:t>
+      </w:r>
       <w:bookmarkStart w:id="0" w:name="_GoBack"/>
       <w:bookmarkEnd w:id="0"/>
     </w:p>
@@ -699,6 +716,14 @@
           <w:numId w:val="1"/>
         </w:numPr>
       </w:pPr>
+      <w:r>
+        <w:t>sessions/</w:t>
+      </w:r>
+      <w:proofErr w:type="spellStart"/>
+      <w:r>
+        <w:t>new.html.erb</w:t>
+      </w:r>
+      <w:proofErr w:type="spellEnd"/>
     </w:p>
     <w:p>
       <w:pPr>
@@ -709,19 +734,37 @@
         </w:numPr>
       </w:pPr>
       <w:r>
+        <w:t>users/</w:t>
+      </w:r>
+      <w:proofErr w:type="spellStart"/>
+      <w:r>
+        <w:t>new.html.erb</w:t>
+      </w:r>
+      <w:proofErr w:type="spellEnd"/>
+    </w:p>
+    <w:p>
+      <w:pPr>
+        <w:pStyle w:val="ListParagraph"/>
+        <w:numPr>
+          <w:ilvl w:val="2"/>
+          <w:numId w:val="1"/>
+        </w:numPr>
+      </w:pPr>
+      <w:proofErr w:type="spellStart"/>
+      <w:r>
+        <w:t>static_pages</w:t>
+      </w:r>
+      <w:proofErr w:type="spellEnd"/>
+      <w:r>
+        <w:t>/</w:t>
+      </w:r>
+      <w:proofErr w:type="spellStart"/>
+      <w:r>
+        <w:t>new.html.erb</w:t>
+      </w:r>
+      <w:proofErr w:type="spellEnd"/>
+      <w:r>
         <w:t xml:space="preserve"> </w:t>
-      </w:r>
-    </w:p>
-    <w:p>
-      <w:pPr>
-        <w:pStyle w:val="ListParagraph"/>
-        <w:numPr>
-          <w:ilvl w:val="1"/>
-          <w:numId w:val="1"/>
-        </w:numPr>
-      </w:pPr>
-      <w:r>
-        <w:t xml:space="preserve">rails </w:t>
       </w:r>
     </w:p>
     <w:p/>
@@ -848,7 +891,7 @@
         <w:rFonts w:ascii="Wingdings" w:hAnsi="Wingdings" w:hint="default"/>
       </w:rPr>
     </w:lvl>
-    <w:lvl w:ilvl="3" w:tplc="04090001" w:tentative="1">
+    <w:lvl w:ilvl="3" w:tplc="04090001">
       <w:start w:val="1"/>
       <w:numFmt w:val="bullet"/>
       <w:lvlText w:val=""/>

</xml_diff>

<commit_message>
Added instructions for removing turbolinks reference in application.js
</commit_message>
<xml_diff>
--- a/rails_notes.docx
+++ b/rails_notes.docx
@@ -451,6 +451,67 @@
           <w:numId w:val="1"/>
         </w:numPr>
       </w:pPr>
+      <w:bookmarkStart w:id="0" w:name="_GoBack"/>
+      <w:bookmarkEnd w:id="0"/>
+      <w:r>
+        <w:t xml:space="preserve">Remove </w:t>
+      </w:r>
+      <w:proofErr w:type="spellStart"/>
+      <w:r>
+        <w:t>Turbolinks</w:t>
+      </w:r>
+      <w:proofErr w:type="spellEnd"/>
+      <w:r>
+        <w:t xml:space="preserve"> Reference:</w:t>
+      </w:r>
+    </w:p>
+    <w:p>
+      <w:pPr>
+        <w:pStyle w:val="ListParagraph"/>
+        <w:numPr>
+          <w:ilvl w:val="1"/>
+          <w:numId w:val="1"/>
+        </w:numPr>
+      </w:pPr>
+      <w:r>
+        <w:t xml:space="preserve">Go to </w:t>
+      </w:r>
+      <w:proofErr w:type="gramStart"/>
+      <w:r>
+        <w:t>application.js  remove</w:t>
+      </w:r>
+      <w:proofErr w:type="gramEnd"/>
+      <w:r>
+        <w:t xml:space="preserve"> this line “</w:t>
+      </w:r>
+      <w:r>
+        <w:t xml:space="preserve">//= require </w:t>
+      </w:r>
+      <w:proofErr w:type="spellStart"/>
+      <w:r>
+        <w:t>turbolinks</w:t>
+      </w:r>
+      <w:proofErr w:type="spellEnd"/>
+      <w:r>
+        <w:t>”</w:t>
+      </w:r>
+    </w:p>
+    <w:p>
+      <w:pPr>
+        <w:pStyle w:val="ListParagraph"/>
+      </w:pPr>
+      <w:r>
+        <w:t xml:space="preserve"> </w:t>
+      </w:r>
+    </w:p>
+    <w:p>
+      <w:pPr>
+        <w:pStyle w:val="ListParagraph"/>
+        <w:numPr>
+          <w:ilvl w:val="0"/>
+          <w:numId w:val="1"/>
+        </w:numPr>
+      </w:pPr>
       <w:r>
         <w:t>Database Initializing</w:t>
       </w:r>
@@ -705,8 +766,6 @@
       <w:r>
         <w:t>Views:</w:t>
       </w:r>
-      <w:bookmarkStart w:id="0" w:name="_GoBack"/>
-      <w:bookmarkEnd w:id="0"/>
     </w:p>
     <w:p>
       <w:pPr>

</xml_diff>

<commit_message>
Added notes to modify application.js
</commit_message>
<xml_diff>
--- a/rails_notes.docx
+++ b/rails_notes.docx
@@ -410,7 +410,14 @@
         <w:t>’</w:t>
       </w:r>
     </w:p>
-    <w:p/>
+    <w:p>
+      <w:pPr>
+        <w:pStyle w:val="ListParagraph"/>
+      </w:pPr>
+      <w:r>
+        <w:t xml:space="preserve"> </w:t>
+      </w:r>
+    </w:p>
     <w:p>
       <w:pPr>
         <w:pStyle w:val="ListParagraph"/>
@@ -420,7 +427,7 @@
         </w:numPr>
       </w:pPr>
       <w:r>
-        <w:t>bundle install</w:t>
+        <w:t>Application.js</w:t>
       </w:r>
     </w:p>
     <w:p>
@@ -432,27 +439,108 @@
         </w:numPr>
       </w:pPr>
       <w:r>
-        <w:t>(Do it)</w:t>
-      </w:r>
-    </w:p>
-    <w:p>
-      <w:pPr>
-        <w:pStyle w:val="ListParagraph"/>
-      </w:pPr>
-      <w:r>
-        <w:t xml:space="preserve"> </w:t>
-      </w:r>
-    </w:p>
-    <w:p>
-      <w:pPr>
-        <w:pStyle w:val="ListParagraph"/>
-        <w:numPr>
-          <w:ilvl w:val="0"/>
+        <w:t>Bootstrap:</w:t>
+      </w:r>
+    </w:p>
+    <w:p>
+      <w:pPr>
+        <w:pStyle w:val="ListParagraph"/>
+        <w:numPr>
+          <w:ilvl w:val="2"/>
+          <w:numId w:val="1"/>
+        </w:numPr>
+      </w:pPr>
+      <w:r>
+        <w:t>//= require bootstrap-sprockets</w:t>
+      </w:r>
+    </w:p>
+    <w:p>
+      <w:pPr>
+        <w:pStyle w:val="ListParagraph"/>
+        <w:numPr>
+          <w:ilvl w:val="1"/>
           <w:numId w:val="1"/>
         </w:numPr>
       </w:pPr>
       <w:bookmarkStart w:id="0" w:name="_GoBack"/>
       <w:bookmarkEnd w:id="0"/>
+      <w:r>
+        <w:t>Backbone:</w:t>
+      </w:r>
+    </w:p>
+    <w:p>
+      <w:pPr>
+        <w:pStyle w:val="ListParagraph"/>
+        <w:numPr>
+          <w:ilvl w:val="2"/>
+          <w:numId w:val="1"/>
+        </w:numPr>
+      </w:pPr>
+      <w:r>
+        <w:t>//= require backbone</w:t>
+      </w:r>
+    </w:p>
+    <w:p>
+      <w:pPr>
+        <w:pStyle w:val="ListParagraph"/>
+        <w:numPr>
+          <w:ilvl w:val="2"/>
+          <w:numId w:val="1"/>
+        </w:numPr>
+      </w:pPr>
+      <w:r>
+        <w:t xml:space="preserve">//= require </w:t>
+      </w:r>
+      <w:proofErr w:type="spellStart"/>
+      <w:r>
+        <w:t>cosmo</w:t>
+      </w:r>
+      <w:proofErr w:type="spellEnd"/>
+      <w:r>
+        <w:t xml:space="preserve"> (This is the name of your custom backbone router)</w:t>
+      </w:r>
+    </w:p>
+    <w:p/>
+    <w:p>
+      <w:pPr>
+        <w:pStyle w:val="ListParagraph"/>
+        <w:numPr>
+          <w:ilvl w:val="0"/>
+          <w:numId w:val="1"/>
+        </w:numPr>
+      </w:pPr>
+      <w:r>
+        <w:t>bundle install</w:t>
+      </w:r>
+    </w:p>
+    <w:p>
+      <w:pPr>
+        <w:pStyle w:val="ListParagraph"/>
+        <w:numPr>
+          <w:ilvl w:val="1"/>
+          <w:numId w:val="1"/>
+        </w:numPr>
+      </w:pPr>
+      <w:r>
+        <w:t>(Do it)</w:t>
+      </w:r>
+    </w:p>
+    <w:p>
+      <w:pPr>
+        <w:pStyle w:val="ListParagraph"/>
+      </w:pPr>
+      <w:r>
+        <w:t xml:space="preserve"> </w:t>
+      </w:r>
+    </w:p>
+    <w:p>
+      <w:pPr>
+        <w:pStyle w:val="ListParagraph"/>
+        <w:numPr>
+          <w:ilvl w:val="0"/>
+          <w:numId w:val="1"/>
+        </w:numPr>
+      </w:pPr>
       <w:r>
         <w:t xml:space="preserve">Remove </w:t>
       </w:r>

</xml_diff>

<commit_message>
No idea what I added.
</commit_message>
<xml_diff>
--- a/rails_notes.docx
+++ b/rails_notes.docx
@@ -47,8 +47,13 @@
           <w:numId w:val="1"/>
         </w:numPr>
       </w:pPr>
-      <w:r>
-        <w:t>Postgres:</w:t>
+      <w:proofErr w:type="spellStart"/>
+      <w:r>
+        <w:t>Postgres</w:t>
+      </w:r>
+      <w:proofErr w:type="spellEnd"/>
+      <w:r>
+        <w:t>:</w:t>
       </w:r>
     </w:p>
     <w:p>
@@ -66,7 +71,27 @@
           <w:sz w:val="22"/>
           <w:szCs w:val="22"/>
         </w:rPr>
-        <w:t>gem install pg -v '0.18.3'</w:t>
+        <w:t xml:space="preserve">gem install </w:t>
+      </w:r>
+      <w:proofErr w:type="spellStart"/>
+      <w:r>
+        <w:rPr>
+          <w:rFonts w:ascii="Menlo" w:hAnsi="Menlo" w:cs="Menlo"/>
+          <w:color w:val="000000"/>
+          <w:sz w:val="22"/>
+          <w:szCs w:val="22"/>
+        </w:rPr>
+        <w:t>pg</w:t>
+      </w:r>
+      <w:proofErr w:type="spellEnd"/>
+      <w:r>
+        <w:rPr>
+          <w:rFonts w:ascii="Menlo" w:hAnsi="Menlo" w:cs="Menlo"/>
+          <w:color w:val="000000"/>
+          <w:sz w:val="22"/>
+          <w:szCs w:val="22"/>
+        </w:rPr>
+        <w:t xml:space="preserve"> -v '0.18.3'</w:t>
       </w:r>
     </w:p>
     <w:p>
@@ -108,8 +133,19 @@
           <w:sz w:val="21"/>
           <w:szCs w:val="21"/>
         </w:rPr>
-        <w:t>--database=postgresql</w:t>
-      </w:r>
+        <w:t>--database=</w:t>
+      </w:r>
+      <w:proofErr w:type="spellStart"/>
+      <w:r>
+        <w:rPr>
+          <w:rFonts w:ascii="Courier" w:hAnsi="Courier" w:cs="Courier New"/>
+          <w:color w:val="333333"/>
+          <w:sz w:val="21"/>
+          <w:szCs w:val="21"/>
+        </w:rPr>
+        <w:t>postgresql</w:t>
+      </w:r>
+      <w:proofErr w:type="spellEnd"/>
     </w:p>
     <w:p>
       <w:pPr>
@@ -147,8 +183,13 @@
           <w:numId w:val="1"/>
         </w:numPr>
       </w:pPr>
-      <w:r>
-        <w:t>Gemfile:</w:t>
+      <w:proofErr w:type="spellStart"/>
+      <w:r>
+        <w:t>Gemfile</w:t>
+      </w:r>
+      <w:proofErr w:type="spellEnd"/>
+      <w:r>
+        <w:t>:</w:t>
       </w:r>
     </w:p>
     <w:p>
@@ -171,9 +212,11 @@
           <w:numId w:val="1"/>
         </w:numPr>
       </w:pPr>
+      <w:proofErr w:type="spellStart"/>
       <w:r>
         <w:t>turbolinks</w:t>
       </w:r>
+      <w:proofErr w:type="spellEnd"/>
     </w:p>
     <w:p>
       <w:pPr>
@@ -195,23 +238,44 @@
           <w:numId w:val="1"/>
         </w:numPr>
       </w:pPr>
+      <w:proofErr w:type="spellStart"/>
       <w:r>
         <w:t>P</w:t>
       </w:r>
       <w:r>
-        <w:t>ostgres:</w:t>
-      </w:r>
-    </w:p>
-    <w:p>
-      <w:pPr>
-        <w:pStyle w:val="ListParagraph"/>
-        <w:numPr>
-          <w:ilvl w:val="2"/>
-          <w:numId w:val="1"/>
-        </w:numPr>
-      </w:pPr>
-      <w:r>
-        <w:t>replace gem ‘sqlite’ with gem ‘pg’</w:t>
+        <w:t>ostgres</w:t>
+      </w:r>
+      <w:proofErr w:type="spellEnd"/>
+      <w:r>
+        <w:t>:</w:t>
+      </w:r>
+    </w:p>
+    <w:p>
+      <w:pPr>
+        <w:pStyle w:val="ListParagraph"/>
+        <w:numPr>
+          <w:ilvl w:val="2"/>
+          <w:numId w:val="1"/>
+        </w:numPr>
+      </w:pPr>
+      <w:r>
+        <w:t>replace gem ‘</w:t>
+      </w:r>
+      <w:proofErr w:type="spellStart"/>
+      <w:r>
+        <w:t>sqlite</w:t>
+      </w:r>
+      <w:proofErr w:type="spellEnd"/>
+      <w:r>
+        <w:t>’ with gem ‘</w:t>
+      </w:r>
+      <w:proofErr w:type="spellStart"/>
+      <w:r>
+        <w:t>pg</w:t>
+      </w:r>
+      <w:proofErr w:type="spellEnd"/>
+      <w:r>
+        <w:t>’</w:t>
       </w:r>
     </w:p>
     <w:p>
@@ -242,24 +306,60 @@
       <w:pPr>
         <w:pStyle w:val="ListParagraph"/>
         <w:numPr>
+          <w:ilvl w:val="2"/>
+          <w:numId w:val="1"/>
+        </w:numPr>
+      </w:pPr>
+      <w:r>
+        <w:t>gem '</w:t>
+      </w:r>
+      <w:proofErr w:type="spellStart"/>
+      <w:r>
+        <w:t>autoprefixer</w:t>
+      </w:r>
+      <w:proofErr w:type="spellEnd"/>
+      <w:r>
+        <w:t>-rails'</w:t>
+      </w:r>
+    </w:p>
+    <w:p>
+      <w:pPr>
+        <w:pStyle w:val="ListParagraph"/>
+        <w:numPr>
           <w:ilvl w:val="1"/>
           <w:numId w:val="1"/>
         </w:numPr>
       </w:pPr>
       <w:r>
-        <w:t>User Auth:</w:t>
-      </w:r>
-    </w:p>
-    <w:p>
-      <w:pPr>
-        <w:pStyle w:val="ListParagraph"/>
-        <w:numPr>
-          <w:ilvl w:val="2"/>
-          <w:numId w:val="1"/>
-        </w:numPr>
-      </w:pPr>
-      <w:r>
-        <w:t>gem 'bcrypt', '~&gt; 3.1.7'</w:t>
+        <w:t xml:space="preserve">User </w:t>
+      </w:r>
+      <w:proofErr w:type="spellStart"/>
+      <w:r>
+        <w:t>Auth</w:t>
+      </w:r>
+      <w:proofErr w:type="spellEnd"/>
+      <w:r>
+        <w:t>:</w:t>
+      </w:r>
+    </w:p>
+    <w:p>
+      <w:pPr>
+        <w:pStyle w:val="ListParagraph"/>
+        <w:numPr>
+          <w:ilvl w:val="2"/>
+          <w:numId w:val="1"/>
+        </w:numPr>
+      </w:pPr>
+      <w:r>
+        <w:t>gem '</w:t>
+      </w:r>
+      <w:proofErr w:type="spellStart"/>
+      <w:r>
+        <w:t>bcrypt</w:t>
+      </w:r>
+      <w:proofErr w:type="spellEnd"/>
+      <w:r>
+        <w:t>', '~&gt; 3.1.7'</w:t>
       </w:r>
     </w:p>
     <w:p>
@@ -284,242 +384,6 @@
       </w:pPr>
       <w:r>
         <w:t>gem 'backbone-on-rails'</w:t>
-      </w:r>
-    </w:p>
-    <w:p>
-      <w:pPr>
-        <w:pStyle w:val="ListParagraph"/>
-        <w:numPr>
-          <w:ilvl w:val="1"/>
-          <w:numId w:val="1"/>
-        </w:numPr>
-      </w:pPr>
-      <w:r>
-        <w:t>Development, Test:</w:t>
-      </w:r>
-    </w:p>
-    <w:p>
-      <w:pPr>
-        <w:pStyle w:val="ListParagraph"/>
-        <w:numPr>
-          <w:ilvl w:val="2"/>
-          <w:numId w:val="1"/>
-        </w:numPr>
-      </w:pPr>
-      <w:r>
-        <w:t>gem ‘pry-rails’</w:t>
-      </w:r>
-    </w:p>
-    <w:p>
-      <w:pPr>
-        <w:pStyle w:val="ListParagraph"/>
-        <w:numPr>
-          <w:ilvl w:val="2"/>
-          <w:numId w:val="1"/>
-        </w:numPr>
-      </w:pPr>
-      <w:r>
-        <w:t>gem ‘better_errors’</w:t>
-      </w:r>
-    </w:p>
-    <w:p>
-      <w:pPr>
-        <w:pStyle w:val="ListParagraph"/>
-      </w:pPr>
-      <w:r>
-        <w:t xml:space="preserve"> </w:t>
-      </w:r>
-    </w:p>
-    <w:p>
-      <w:pPr>
-        <w:pStyle w:val="ListParagraph"/>
-        <w:numPr>
-          <w:ilvl w:val="0"/>
-          <w:numId w:val="1"/>
-        </w:numPr>
-      </w:pPr>
-      <w:r>
-        <w:t>Application.js</w:t>
-      </w:r>
-    </w:p>
-    <w:p>
-      <w:pPr>
-        <w:pStyle w:val="ListParagraph"/>
-        <w:numPr>
-          <w:ilvl w:val="1"/>
-          <w:numId w:val="1"/>
-        </w:numPr>
-      </w:pPr>
-      <w:r>
-        <w:t>Bootstrap:</w:t>
-      </w:r>
-    </w:p>
-    <w:p>
-      <w:pPr>
-        <w:pStyle w:val="ListParagraph"/>
-        <w:numPr>
-          <w:ilvl w:val="2"/>
-          <w:numId w:val="1"/>
-        </w:numPr>
-      </w:pPr>
-      <w:r>
-        <w:t>//= require bootstrap-sprockets</w:t>
-      </w:r>
-    </w:p>
-    <w:p>
-      <w:pPr>
-        <w:pStyle w:val="ListParagraph"/>
-        <w:numPr>
-          <w:ilvl w:val="1"/>
-          <w:numId w:val="1"/>
-        </w:numPr>
-      </w:pPr>
-      <w:r>
-        <w:t>Backbone:</w:t>
-      </w:r>
-    </w:p>
-    <w:p>
-      <w:pPr>
-        <w:pStyle w:val="ListParagraph"/>
-        <w:numPr>
-          <w:ilvl w:val="2"/>
-          <w:numId w:val="1"/>
-        </w:numPr>
-      </w:pPr>
-      <w:r>
-        <w:t>//= require backbone</w:t>
-      </w:r>
-    </w:p>
-    <w:p>
-      <w:pPr>
-        <w:pStyle w:val="ListParagraph"/>
-        <w:numPr>
-          <w:ilvl w:val="2"/>
-          <w:numId w:val="1"/>
-        </w:numPr>
-      </w:pPr>
-      <w:r>
-        <w:t>//= require cosmo (This is the name of your custom backbone router)</w:t>
-      </w:r>
-    </w:p>
-    <w:p>
-      <w:pPr>
-        <w:pStyle w:val="ListParagraph"/>
-        <w:numPr>
-          <w:ilvl w:val="1"/>
-          <w:numId w:val="1"/>
-        </w:numPr>
-      </w:pPr>
-      <w:r>
-        <w:t>Backbone Extensions:</w:t>
-      </w:r>
-    </w:p>
-    <w:p>
-      <w:pPr>
-        <w:pStyle w:val="ListParagraph"/>
-        <w:numPr>
-          <w:ilvl w:val="2"/>
-          <w:numId w:val="1"/>
-        </w:numPr>
-      </w:pPr>
-      <w:r>
-        <w:t>//= require_tree ./utils</w:t>
-      </w:r>
-    </w:p>
-    <w:p>
-      <w:pPr>
-        <w:pStyle w:val="ListParagraph"/>
-        <w:numPr>
-          <w:ilvl w:val="1"/>
-          <w:numId w:val="1"/>
-        </w:numPr>
-      </w:pPr>
-      <w:r>
-        <w:t>Main Application:</w:t>
-      </w:r>
-    </w:p>
-    <w:p>
-      <w:pPr>
-        <w:pStyle w:val="ListParagraph"/>
-        <w:numPr>
-          <w:ilvl w:val="2"/>
-          <w:numId w:val="1"/>
-        </w:numPr>
-      </w:pPr>
-      <w:r>
-        <w:t>//= require cosmo</w:t>
-      </w:r>
-    </w:p>
-    <w:p>
-      <w:pPr>
-        <w:pStyle w:val="ListParagraph"/>
-        <w:numPr>
-          <w:ilvl w:val="1"/>
-          <w:numId w:val="1"/>
-        </w:numPr>
-      </w:pPr>
-      <w:r>
-        <w:t>Backbone Component Subclasses:</w:t>
-      </w:r>
-    </w:p>
-    <w:p>
-      <w:pPr>
-        <w:pStyle w:val="ListParagraph"/>
-        <w:numPr>
-          <w:ilvl w:val="2"/>
-          <w:numId w:val="1"/>
-        </w:numPr>
-      </w:pPr>
-      <w:r>
-        <w:t>//= require_tree ./models</w:t>
-      </w:r>
-    </w:p>
-    <w:p>
-      <w:pPr>
-        <w:pStyle w:val="ListParagraph"/>
-        <w:numPr>
-          <w:ilvl w:val="2"/>
-          <w:numId w:val="1"/>
-        </w:numPr>
-      </w:pPr>
-      <w:r>
-        <w:t>//= require_tree ./collections</w:t>
-      </w:r>
-    </w:p>
-    <w:p>
-      <w:pPr>
-        <w:pStyle w:val="ListParagraph"/>
-        <w:numPr>
-          <w:ilvl w:val="2"/>
-          <w:numId w:val="1"/>
-        </w:numPr>
-      </w:pPr>
-      <w:r>
-        <w:t>//= require_tree ./views</w:t>
-      </w:r>
-    </w:p>
-    <w:p>
-      <w:pPr>
-        <w:pStyle w:val="ListParagraph"/>
-        <w:numPr>
-          <w:ilvl w:val="2"/>
-          <w:numId w:val="1"/>
-        </w:numPr>
-      </w:pPr>
-      <w:r>
-        <w:t>//= require_tree ./routers</w:t>
-      </w:r>
-    </w:p>
-    <w:p>
-      <w:pPr>
-        <w:pStyle w:val="ListParagraph"/>
-        <w:numPr>
-          <w:ilvl w:val="2"/>
-          <w:numId w:val="1"/>
-        </w:numPr>
-      </w:pPr>
-      <w:r>
-        <w:t>//= require_tree .</w:t>
       </w:r>
       <w:bookmarkStart w:id="0" w:name="_GoBack"/>
       <w:bookmarkEnd w:id="0"/>
@@ -527,6 +391,50 @@
     <w:p>
       <w:pPr>
         <w:pStyle w:val="ListParagraph"/>
+        <w:numPr>
+          <w:ilvl w:val="1"/>
+          <w:numId w:val="1"/>
+        </w:numPr>
+      </w:pPr>
+      <w:r>
+        <w:t>Development, Test:</w:t>
+      </w:r>
+    </w:p>
+    <w:p>
+      <w:pPr>
+        <w:pStyle w:val="ListParagraph"/>
+        <w:numPr>
+          <w:ilvl w:val="2"/>
+          <w:numId w:val="1"/>
+        </w:numPr>
+      </w:pPr>
+      <w:r>
+        <w:t>gem ‘pry-rails’</w:t>
+      </w:r>
+    </w:p>
+    <w:p>
+      <w:pPr>
+        <w:pStyle w:val="ListParagraph"/>
+        <w:numPr>
+          <w:ilvl w:val="2"/>
+          <w:numId w:val="1"/>
+        </w:numPr>
+      </w:pPr>
+      <w:r>
+        <w:t>gem ‘</w:t>
+      </w:r>
+      <w:proofErr w:type="spellStart"/>
+      <w:r>
+        <w:t>better_errors</w:t>
+      </w:r>
+      <w:proofErr w:type="spellEnd"/>
+      <w:r>
+        <w:t>’</w:t>
+      </w:r>
+    </w:p>
+    <w:p>
+      <w:pPr>
+        <w:pStyle w:val="ListParagraph"/>
       </w:pPr>
       <w:r>
         <w:t xml:space="preserve"> </w:t>
@@ -541,7 +449,7 @@
         </w:numPr>
       </w:pPr>
       <w:r>
-        <w:t>auth_token:</w:t>
+        <w:t>Application.js</w:t>
       </w:r>
     </w:p>
     <w:p>
@@ -553,7 +461,339 @@
         </w:numPr>
       </w:pPr>
       <w:r>
-        <w:t>Go to helpers/application_helper.rb.  Add a hidden auth token input field.</w:t>
+        <w:t>Bootstrap:</w:t>
+      </w:r>
+    </w:p>
+    <w:p>
+      <w:pPr>
+        <w:pStyle w:val="ListParagraph"/>
+        <w:numPr>
+          <w:ilvl w:val="2"/>
+          <w:numId w:val="1"/>
+        </w:numPr>
+      </w:pPr>
+      <w:r>
+        <w:t>//= require bootstrap-sprockets</w:t>
+      </w:r>
+    </w:p>
+    <w:p>
+      <w:pPr>
+        <w:pStyle w:val="ListParagraph"/>
+        <w:numPr>
+          <w:ilvl w:val="1"/>
+          <w:numId w:val="1"/>
+        </w:numPr>
+      </w:pPr>
+      <w:r>
+        <w:t>Backbone:</w:t>
+      </w:r>
+    </w:p>
+    <w:p>
+      <w:pPr>
+        <w:pStyle w:val="ListParagraph"/>
+        <w:numPr>
+          <w:ilvl w:val="2"/>
+          <w:numId w:val="1"/>
+        </w:numPr>
+      </w:pPr>
+      <w:r>
+        <w:t>//= require backbone</w:t>
+      </w:r>
+    </w:p>
+    <w:p>
+      <w:pPr>
+        <w:pStyle w:val="ListParagraph"/>
+        <w:numPr>
+          <w:ilvl w:val="2"/>
+          <w:numId w:val="1"/>
+        </w:numPr>
+      </w:pPr>
+      <w:r>
+        <w:t xml:space="preserve">//= require </w:t>
+      </w:r>
+      <w:proofErr w:type="spellStart"/>
+      <w:r>
+        <w:t>cosmo</w:t>
+      </w:r>
+      <w:proofErr w:type="spellEnd"/>
+      <w:r>
+        <w:t xml:space="preserve"> (This is the name of your custom backbone router)</w:t>
+      </w:r>
+    </w:p>
+    <w:p>
+      <w:pPr>
+        <w:pStyle w:val="ListParagraph"/>
+        <w:numPr>
+          <w:ilvl w:val="1"/>
+          <w:numId w:val="1"/>
+        </w:numPr>
+      </w:pPr>
+      <w:r>
+        <w:t>Backbone Extensions:</w:t>
+      </w:r>
+    </w:p>
+    <w:p>
+      <w:pPr>
+        <w:pStyle w:val="ListParagraph"/>
+        <w:numPr>
+          <w:ilvl w:val="2"/>
+          <w:numId w:val="1"/>
+        </w:numPr>
+      </w:pPr>
+      <w:r>
+        <w:t xml:space="preserve">//= </w:t>
+      </w:r>
+      <w:proofErr w:type="spellStart"/>
+      <w:r>
+        <w:t>require_</w:t>
+      </w:r>
+      <w:proofErr w:type="gramStart"/>
+      <w:r>
+        <w:t>tree</w:t>
+      </w:r>
+      <w:proofErr w:type="spellEnd"/>
+      <w:r>
+        <w:t xml:space="preserve"> .</w:t>
+      </w:r>
+      <w:proofErr w:type="gramEnd"/>
+      <w:r>
+        <w:t>/</w:t>
+      </w:r>
+      <w:proofErr w:type="spellStart"/>
+      <w:r>
+        <w:t>utils</w:t>
+      </w:r>
+      <w:proofErr w:type="spellEnd"/>
+    </w:p>
+    <w:p>
+      <w:pPr>
+        <w:pStyle w:val="ListParagraph"/>
+        <w:numPr>
+          <w:ilvl w:val="1"/>
+          <w:numId w:val="1"/>
+        </w:numPr>
+      </w:pPr>
+      <w:r>
+        <w:t>Main Application:</w:t>
+      </w:r>
+    </w:p>
+    <w:p>
+      <w:pPr>
+        <w:pStyle w:val="ListParagraph"/>
+        <w:numPr>
+          <w:ilvl w:val="2"/>
+          <w:numId w:val="1"/>
+        </w:numPr>
+      </w:pPr>
+      <w:r>
+        <w:t xml:space="preserve">//= require </w:t>
+      </w:r>
+      <w:proofErr w:type="spellStart"/>
+      <w:r>
+        <w:t>cosmo</w:t>
+      </w:r>
+      <w:proofErr w:type="spellEnd"/>
+    </w:p>
+    <w:p>
+      <w:pPr>
+        <w:pStyle w:val="ListParagraph"/>
+        <w:numPr>
+          <w:ilvl w:val="1"/>
+          <w:numId w:val="1"/>
+        </w:numPr>
+      </w:pPr>
+      <w:r>
+        <w:t>Backbone Component Subclasses:</w:t>
+      </w:r>
+    </w:p>
+    <w:p>
+      <w:pPr>
+        <w:pStyle w:val="ListParagraph"/>
+        <w:numPr>
+          <w:ilvl w:val="2"/>
+          <w:numId w:val="1"/>
+        </w:numPr>
+      </w:pPr>
+      <w:r>
+        <w:t xml:space="preserve">//= </w:t>
+      </w:r>
+      <w:proofErr w:type="spellStart"/>
+      <w:r>
+        <w:t>require_</w:t>
+      </w:r>
+      <w:proofErr w:type="gramStart"/>
+      <w:r>
+        <w:t>tree</w:t>
+      </w:r>
+      <w:proofErr w:type="spellEnd"/>
+      <w:r>
+        <w:t xml:space="preserve"> .</w:t>
+      </w:r>
+      <w:proofErr w:type="gramEnd"/>
+      <w:r>
+        <w:t>/models</w:t>
+      </w:r>
+    </w:p>
+    <w:p>
+      <w:pPr>
+        <w:pStyle w:val="ListParagraph"/>
+        <w:numPr>
+          <w:ilvl w:val="2"/>
+          <w:numId w:val="1"/>
+        </w:numPr>
+      </w:pPr>
+      <w:r>
+        <w:t xml:space="preserve">//= </w:t>
+      </w:r>
+      <w:proofErr w:type="spellStart"/>
+      <w:r>
+        <w:t>require_</w:t>
+      </w:r>
+      <w:proofErr w:type="gramStart"/>
+      <w:r>
+        <w:t>tree</w:t>
+      </w:r>
+      <w:proofErr w:type="spellEnd"/>
+      <w:r>
+        <w:t xml:space="preserve"> .</w:t>
+      </w:r>
+      <w:proofErr w:type="gramEnd"/>
+      <w:r>
+        <w:t>/collections</w:t>
+      </w:r>
+    </w:p>
+    <w:p>
+      <w:pPr>
+        <w:pStyle w:val="ListParagraph"/>
+        <w:numPr>
+          <w:ilvl w:val="2"/>
+          <w:numId w:val="1"/>
+        </w:numPr>
+      </w:pPr>
+      <w:r>
+        <w:t xml:space="preserve">//= </w:t>
+      </w:r>
+      <w:proofErr w:type="spellStart"/>
+      <w:r>
+        <w:t>require_</w:t>
+      </w:r>
+      <w:proofErr w:type="gramStart"/>
+      <w:r>
+        <w:t>tree</w:t>
+      </w:r>
+      <w:proofErr w:type="spellEnd"/>
+      <w:r>
+        <w:t xml:space="preserve"> .</w:t>
+      </w:r>
+      <w:proofErr w:type="gramEnd"/>
+      <w:r>
+        <w:t>/views</w:t>
+      </w:r>
+    </w:p>
+    <w:p>
+      <w:pPr>
+        <w:pStyle w:val="ListParagraph"/>
+        <w:numPr>
+          <w:ilvl w:val="2"/>
+          <w:numId w:val="1"/>
+        </w:numPr>
+      </w:pPr>
+      <w:r>
+        <w:t xml:space="preserve">//= </w:t>
+      </w:r>
+      <w:proofErr w:type="spellStart"/>
+      <w:r>
+        <w:t>require_</w:t>
+      </w:r>
+      <w:proofErr w:type="gramStart"/>
+      <w:r>
+        <w:t>tree</w:t>
+      </w:r>
+      <w:proofErr w:type="spellEnd"/>
+      <w:r>
+        <w:t xml:space="preserve"> .</w:t>
+      </w:r>
+      <w:proofErr w:type="gramEnd"/>
+      <w:r>
+        <w:t>/routers</w:t>
+      </w:r>
+    </w:p>
+    <w:p>
+      <w:pPr>
+        <w:pStyle w:val="ListParagraph"/>
+        <w:numPr>
+          <w:ilvl w:val="2"/>
+          <w:numId w:val="1"/>
+        </w:numPr>
+      </w:pPr>
+      <w:r>
+        <w:t xml:space="preserve">//= </w:t>
+      </w:r>
+      <w:proofErr w:type="spellStart"/>
+      <w:r>
+        <w:t>require_</w:t>
+      </w:r>
+      <w:proofErr w:type="gramStart"/>
+      <w:r>
+        <w:t>tree</w:t>
+      </w:r>
+      <w:proofErr w:type="spellEnd"/>
+      <w:r>
+        <w:t xml:space="preserve"> .</w:t>
+      </w:r>
+      <w:proofErr w:type="gramEnd"/>
+    </w:p>
+    <w:p>
+      <w:pPr>
+        <w:pStyle w:val="ListParagraph"/>
+      </w:pPr>
+      <w:r>
+        <w:t xml:space="preserve"> </w:t>
+      </w:r>
+    </w:p>
+    <w:p>
+      <w:pPr>
+        <w:pStyle w:val="ListParagraph"/>
+        <w:numPr>
+          <w:ilvl w:val="0"/>
+          <w:numId w:val="1"/>
+        </w:numPr>
+      </w:pPr>
+      <w:proofErr w:type="spellStart"/>
+      <w:r>
+        <w:t>auth_token</w:t>
+      </w:r>
+      <w:proofErr w:type="spellEnd"/>
+      <w:r>
+        <w:t>:</w:t>
+      </w:r>
+    </w:p>
+    <w:p>
+      <w:pPr>
+        <w:pStyle w:val="ListParagraph"/>
+        <w:numPr>
+          <w:ilvl w:val="1"/>
+          <w:numId w:val="1"/>
+        </w:numPr>
+      </w:pPr>
+      <w:r>
+        <w:t>Go to helpers/</w:t>
+      </w:r>
+      <w:proofErr w:type="spellStart"/>
+      <w:r>
+        <w:t>application_helper.rb</w:t>
+      </w:r>
+      <w:proofErr w:type="spellEnd"/>
+      <w:r>
+        <w:t xml:space="preserve">.  Add a hidden </w:t>
+      </w:r>
+      <w:proofErr w:type="spellStart"/>
+      <w:r>
+        <w:t>auth</w:t>
+      </w:r>
+      <w:proofErr w:type="spellEnd"/>
+      <w:r>
+        <w:t xml:space="preserve"> token input field.</w:t>
       </w:r>
     </w:p>
     <w:p/>
@@ -566,7 +806,6 @@
         </w:numPr>
       </w:pPr>
       <w:r>
-        <w:lastRenderedPageBreak/>
         <w:t>bundle install</w:t>
       </w:r>
     </w:p>
@@ -599,7 +838,15 @@
         </w:numPr>
       </w:pPr>
       <w:r>
-        <w:t>Remove Turbolinks Reference:</w:t>
+        <w:t xml:space="preserve">Remove </w:t>
+      </w:r>
+      <w:proofErr w:type="spellStart"/>
+      <w:r>
+        <w:t>Turbolinks</w:t>
+      </w:r>
+      <w:proofErr w:type="spellEnd"/>
+      <w:r>
+        <w:t xml:space="preserve"> Reference:</w:t>
       </w:r>
     </w:p>
     <w:p>
@@ -611,11 +858,24 @@
         </w:numPr>
       </w:pPr>
       <w:r>
-        <w:t>Go to application.js  remove this line “</w:t>
-      </w:r>
-      <w:r>
-        <w:t>//= require turbolinks</w:t>
-      </w:r>
+        <w:t xml:space="preserve">Go to </w:t>
+      </w:r>
+      <w:proofErr w:type="gramStart"/>
+      <w:r>
+        <w:t>application.js  remove</w:t>
+      </w:r>
+      <w:proofErr w:type="gramEnd"/>
+      <w:r>
+        <w:t xml:space="preserve"> this line “</w:t>
+      </w:r>
+      <w:r>
+        <w:t xml:space="preserve">//= require </w:t>
+      </w:r>
+      <w:proofErr w:type="spellStart"/>
+      <w:r>
+        <w:t>turbolinks</w:t>
+      </w:r>
+      <w:proofErr w:type="spellEnd"/>
       <w:r>
         <w:t>”</w:t>
       </w:r>
@@ -649,8 +909,15 @@
         </w:numPr>
       </w:pPr>
       <w:r>
-        <w:t>rake db:create</w:t>
-      </w:r>
+        <w:t xml:space="preserve">rake </w:t>
+      </w:r>
+      <w:proofErr w:type="spellStart"/>
+      <w:proofErr w:type="gramStart"/>
+      <w:r>
+        <w:t>db:create</w:t>
+      </w:r>
+      <w:proofErr w:type="spellEnd"/>
+      <w:proofErr w:type="gramEnd"/>
     </w:p>
     <w:p>
       <w:pPr>
@@ -677,7 +944,15 @@
         <w:t>Single Page</w:t>
       </w:r>
       <w:r>
-        <w:t xml:space="preserve"> Auth:</w:t>
+        <w:t xml:space="preserve"> </w:t>
+      </w:r>
+      <w:proofErr w:type="spellStart"/>
+      <w:r>
+        <w:t>Auth</w:t>
+      </w:r>
+      <w:proofErr w:type="spellEnd"/>
+      <w:r>
+        <w:t>:</w:t>
       </w:r>
     </w:p>
     <w:p>
@@ -700,8 +975,13 @@
           <w:numId w:val="1"/>
         </w:numPr>
       </w:pPr>
-      <w:r>
-        <w:t>ApplicationController:</w:t>
+      <w:proofErr w:type="spellStart"/>
+      <w:r>
+        <w:t>ApplicationController</w:t>
+      </w:r>
+      <w:proofErr w:type="spellEnd"/>
+      <w:r>
+        <w:t>:</w:t>
       </w:r>
     </w:p>
     <w:p>
@@ -712,9 +992,51 @@
           <w:numId w:val="1"/>
         </w:numPr>
       </w:pPr>
-      <w:r>
-        <w:t>Methods :sign_in, :sign_out, :current_user, :signed_in?, :redirect_if_not_signed_in</w:t>
-      </w:r>
+      <w:proofErr w:type="gramStart"/>
+      <w:r>
+        <w:t>Methods :</w:t>
+      </w:r>
+      <w:proofErr w:type="spellStart"/>
+      <w:r>
+        <w:t>sign</w:t>
+      </w:r>
+      <w:proofErr w:type="gramEnd"/>
+      <w:r>
+        <w:t>_in</w:t>
+      </w:r>
+      <w:proofErr w:type="spellEnd"/>
+      <w:r>
+        <w:t>, :</w:t>
+      </w:r>
+      <w:proofErr w:type="spellStart"/>
+      <w:r>
+        <w:t>sign_out</w:t>
+      </w:r>
+      <w:proofErr w:type="spellEnd"/>
+      <w:r>
+        <w:t>, :</w:t>
+      </w:r>
+      <w:proofErr w:type="spellStart"/>
+      <w:r>
+        <w:t>current_user</w:t>
+      </w:r>
+      <w:proofErr w:type="spellEnd"/>
+      <w:r>
+        <w:t>, :</w:t>
+      </w:r>
+      <w:proofErr w:type="spellStart"/>
+      <w:r>
+        <w:t>signed_in</w:t>
+      </w:r>
+      <w:proofErr w:type="spellEnd"/>
+      <w:r>
+        <w:t>?, :</w:t>
+      </w:r>
+      <w:proofErr w:type="spellStart"/>
+      <w:r>
+        <w:t>redirect_if_not_signed_in</w:t>
+      </w:r>
+      <w:proofErr w:type="spellEnd"/>
     </w:p>
     <w:p>
       <w:pPr>
@@ -736,21 +1058,28 @@
           <w:numId w:val="1"/>
         </w:numPr>
       </w:pPr>
-      <w:r>
-        <w:t>methods :new, :create, :destroy</w:t>
-      </w:r>
-    </w:p>
-    <w:p>
-      <w:pPr>
-        <w:pStyle w:val="ListParagraph"/>
-        <w:numPr>
-          <w:ilvl w:val="2"/>
-          <w:numId w:val="1"/>
-        </w:numPr>
-      </w:pPr>
+      <w:proofErr w:type="gramStart"/>
+      <w:r>
+        <w:t>methods :new</w:t>
+      </w:r>
+      <w:proofErr w:type="gramEnd"/>
+      <w:r>
+        <w:t>, :create, :destroy</w:t>
+      </w:r>
+    </w:p>
+    <w:p>
+      <w:pPr>
+        <w:pStyle w:val="ListParagraph"/>
+        <w:numPr>
+          <w:ilvl w:val="2"/>
+          <w:numId w:val="1"/>
+        </w:numPr>
+      </w:pPr>
+      <w:proofErr w:type="spellStart"/>
       <w:r>
         <w:t>StaticPages</w:t>
       </w:r>
+      <w:proofErr w:type="spellEnd"/>
     </w:p>
     <w:p>
       <w:pPr>
@@ -760,9 +1089,11 @@
           <w:numId w:val="1"/>
         </w:numPr>
       </w:pPr>
+      <w:proofErr w:type="gramStart"/>
       <w:r>
         <w:t>methods :root</w:t>
       </w:r>
+      <w:proofErr w:type="gramEnd"/>
     </w:p>
     <w:p>
       <w:pPr>
@@ -784,9 +1115,19 @@
           <w:numId w:val="1"/>
         </w:numPr>
       </w:pPr>
-      <w:r>
-        <w:t>methods :new, :create, :user_params</w:t>
-      </w:r>
+      <w:proofErr w:type="gramStart"/>
+      <w:r>
+        <w:t>methods :new</w:t>
+      </w:r>
+      <w:proofErr w:type="gramEnd"/>
+      <w:r>
+        <w:t>, :create, :</w:t>
+      </w:r>
+      <w:proofErr w:type="spellStart"/>
+      <w:r>
+        <w:t>user_params</w:t>
+      </w:r>
+      <w:proofErr w:type="spellEnd"/>
     </w:p>
     <w:p>
       <w:pPr>
@@ -818,32 +1159,52 @@
         </w:numPr>
       </w:pPr>
       <w:r>
-        <w:t>sessions/new.html.erb</w:t>
-      </w:r>
-    </w:p>
-    <w:p>
-      <w:pPr>
-        <w:pStyle w:val="ListParagraph"/>
-        <w:numPr>
-          <w:ilvl w:val="2"/>
-          <w:numId w:val="1"/>
-        </w:numPr>
-      </w:pPr>
-      <w:r>
-        <w:t>users/new.html.erb</w:t>
-      </w:r>
-    </w:p>
-    <w:p>
-      <w:pPr>
-        <w:pStyle w:val="ListParagraph"/>
-        <w:numPr>
-          <w:ilvl w:val="2"/>
-          <w:numId w:val="1"/>
-        </w:numPr>
-      </w:pPr>
-      <w:r>
-        <w:t>static_pages/new.html.erb</w:t>
-      </w:r>
+        <w:t>sessions/</w:t>
+      </w:r>
+      <w:proofErr w:type="spellStart"/>
+      <w:r>
+        <w:t>new.html.erb</w:t>
+      </w:r>
+      <w:proofErr w:type="spellEnd"/>
+    </w:p>
+    <w:p>
+      <w:pPr>
+        <w:pStyle w:val="ListParagraph"/>
+        <w:numPr>
+          <w:ilvl w:val="2"/>
+          <w:numId w:val="1"/>
+        </w:numPr>
+      </w:pPr>
+      <w:r>
+        <w:t>users/</w:t>
+      </w:r>
+      <w:proofErr w:type="spellStart"/>
+      <w:r>
+        <w:t>new.html.erb</w:t>
+      </w:r>
+      <w:proofErr w:type="spellEnd"/>
+    </w:p>
+    <w:p>
+      <w:pPr>
+        <w:pStyle w:val="ListParagraph"/>
+        <w:numPr>
+          <w:ilvl w:val="2"/>
+          <w:numId w:val="1"/>
+        </w:numPr>
+      </w:pPr>
+      <w:proofErr w:type="spellStart"/>
+      <w:r>
+        <w:t>static_pages</w:t>
+      </w:r>
+      <w:proofErr w:type="spellEnd"/>
+      <w:r>
+        <w:t>/</w:t>
+      </w:r>
+      <w:proofErr w:type="spellStart"/>
+      <w:r>
+        <w:t>new.html.erb</w:t>
+      </w:r>
+      <w:proofErr w:type="spellEnd"/>
       <w:r>
         <w:t xml:space="preserve"> </w:t>
       </w:r>
@@ -882,7 +1243,23 @@
         </w:numPr>
       </w:pPr>
       <w:r>
-        <w:t>(modify the db/migration_file.rb)</w:t>
+        <w:t xml:space="preserve">(modify the </w:t>
+      </w:r>
+      <w:proofErr w:type="spellStart"/>
+      <w:r>
+        <w:t>db</w:t>
+      </w:r>
+      <w:proofErr w:type="spellEnd"/>
+      <w:r>
+        <w:t>/</w:t>
+      </w:r>
+      <w:proofErr w:type="spellStart"/>
+      <w:r>
+        <w:t>migration_file.rb</w:t>
+      </w:r>
+      <w:proofErr w:type="spellEnd"/>
+      <w:r>
+        <w:t>)</w:t>
       </w:r>
     </w:p>
     <w:p>
@@ -894,8 +1271,15 @@
         </w:numPr>
       </w:pPr>
       <w:r>
-        <w:t>rake db:migrate</w:t>
-      </w:r>
+        <w:t xml:space="preserve">rake </w:t>
+      </w:r>
+      <w:proofErr w:type="spellStart"/>
+      <w:proofErr w:type="gramStart"/>
+      <w:r>
+        <w:t>db:migrate</w:t>
+      </w:r>
+      <w:proofErr w:type="spellEnd"/>
+      <w:proofErr w:type="gramEnd"/>
     </w:p>
     <w:sectPr>
       <w:pgSz w:w="12240" w:h="15840"/>

</xml_diff>